<commit_message>
Sistemazione webapp, installazione libreria rxjs
</commit_message>
<xml_diff>
--- a/Angular/ANGULAR-TYPESCRIPT.docx
+++ b/Angular/ANGULAR-TYPESCRIPT.docx
@@ -23,13 +23,7 @@
     </w:p>
     <w:p>
       <w:r>
-        <w:t>Comandi</w:t>
-      </w:r>
-      <w:r>
-        <w:t xml:space="preserve"> da linea di comando</w:t>
-      </w:r>
-      <w:r>
-        <w:t>:</w:t>
+        <w:t>Comandi da linea di comando:</w:t>
       </w:r>
     </w:p>
     <w:tbl>
@@ -103,10 +97,7 @@
           </w:tcPr>
           <w:p>
             <w:r>
-              <w:t>Lancia il web server di default di Angular (da chiamare nella cartella di un progetto Angular. Una volta partita potete controllare su localhost:4200. Se si salva il codice si vede l'app aggiornata sul browser</w:t>
-            </w:r>
-            <w:r>
-              <w:t>).</w:t>
+              <w:t>Lancia il web server di default di Angular (da chiamare nella cartella di un progetto Angular. Una volta partita potete controllare su localhost:4200. Se si salva il codice si vede l'app aggiornata sul browser).</w:t>
             </w:r>
           </w:p>
         </w:tc>
@@ -194,10 +185,7 @@
           </w:tcPr>
           <w:p>
             <w:r>
-              <w:t>Imposta il watch (c</w:t>
-            </w:r>
-            <w:r>
-              <w:t xml:space="preserve">ompila automaticamente il file </w:t>
+              <w:t xml:space="preserve">Imposta il watch (compila automaticamente il file </w:t>
             </w:r>
             <w:r>
               <w:rPr>
@@ -207,13 +195,7 @@
               <w:t>.ts</w:t>
             </w:r>
             <w:r>
-              <w:t xml:space="preserve"> quando viene modificato</w:t>
-            </w:r>
-            <w:r>
-              <w:t xml:space="preserve">, </w:t>
-            </w:r>
-            <w:r>
-              <w:t>per uscire ctrl-C)</w:t>
+              <w:t xml:space="preserve"> quando viene modificato, per uscire ctrl-C)</w:t>
             </w:r>
           </w:p>
         </w:tc>
@@ -245,13 +227,10 @@
               <w:t>tsconfig.json</w:t>
             </w:r>
             <w:r>
-              <w:t xml:space="preserve"> utile quando si devono </w:t>
-            </w:r>
-            <w:r>
-              <w:t>m</w:t>
-            </w:r>
-            <w:r>
-              <w:t>ettere molte configurazioni</w:t>
+              <w:t xml:space="preserve"> utile quando si devono mettere molte configurazioni</w:t>
+            </w:r>
+            <w:r>
+              <w:t>. (Autocompila)</w:t>
             </w:r>
           </w:p>
         </w:tc>
@@ -312,10 +291,7 @@
         <w:t>let</w:t>
       </w:r>
       <w:r>
-        <w:t xml:space="preserve"> ha visibilità solo nel blocco in cui si trova</w:t>
-      </w:r>
-      <w:r>
-        <w:t xml:space="preserve">, a differenza di </w:t>
+        <w:t xml:space="preserve"> ha visibilità solo nel blocco in cui si trova, a differenza di </w:t>
       </w:r>
       <w:r>
         <w:rPr>

</xml_diff>

<commit_message>
Angular EventEmitter e comunicazione eventi padre-figlio
</commit_message>
<xml_diff>
--- a/Angular/ANGULAR-TYPESCRIPT.docx
+++ b/Angular/ANGULAR-TYPESCRIPT.docx
@@ -47,19 +47,11 @@
                 <w:lang w:val="en-US"/>
               </w:rPr>
             </w:pPr>
-            <w:proofErr w:type="spellStart"/>
             <w:r>
               <w:rPr>
                 <w:lang w:val="en-US"/>
               </w:rPr>
-              <w:t>npm</w:t>
-            </w:r>
-            <w:proofErr w:type="spellEnd"/>
-            <w:r>
-              <w:rPr>
-                <w:lang w:val="en-US"/>
-              </w:rPr>
-              <w:t xml:space="preserve"> install -g @angular/c</w:t>
+              <w:t>npm install -g @angular/c</w:t>
             </w:r>
             <w:r>
               <w:rPr>
@@ -75,24 +67,11 @@
           </w:tcPr>
           <w:p>
             <w:r>
-              <w:t xml:space="preserve">Per installare </w:t>
-            </w:r>
-            <w:proofErr w:type="spellStart"/>
-            <w:r>
-              <w:t>angular</w:t>
-            </w:r>
-            <w:proofErr w:type="spellEnd"/>
-            <w:r>
-              <w:t xml:space="preserve"> cli per</w:t>
-            </w:r>
-            <w:r>
-              <w:t xml:space="preserve"> creare facilmente progetti </w:t>
-            </w:r>
-            <w:proofErr w:type="spellStart"/>
-            <w:r>
-              <w:t>Angular</w:t>
-            </w:r>
-            <w:proofErr w:type="spellEnd"/>
+              <w:t>Per installare angular cli per</w:t>
+            </w:r>
+            <w:r>
+              <w:t xml:space="preserve"> creare facilmente progetti Angular</w:t>
+            </w:r>
           </w:p>
         </w:tc>
       </w:tr>
@@ -102,19 +81,9 @@
             <w:tcW w:w="4814" w:type="dxa"/>
           </w:tcPr>
           <w:p>
-            <w:proofErr w:type="spellStart"/>
-            <w:r>
-              <w:t>ng</w:t>
-            </w:r>
-            <w:proofErr w:type="spellEnd"/>
-            <w:r>
-              <w:t xml:space="preserve"> </w:t>
-            </w:r>
-            <w:proofErr w:type="spellStart"/>
-            <w:r>
-              <w:t>version</w:t>
-            </w:r>
-            <w:proofErr w:type="spellEnd"/>
+            <w:r>
+              <w:t>ng version</w:t>
+            </w:r>
           </w:p>
         </w:tc>
         <w:tc>
@@ -134,37 +103,19 @@
             <w:tcW w:w="4814" w:type="dxa"/>
           </w:tcPr>
           <w:p>
-            <w:proofErr w:type="spellStart"/>
-            <w:r>
-              <w:t>ng</w:t>
-            </w:r>
-            <w:proofErr w:type="spellEnd"/>
-            <w:r>
-              <w:t xml:space="preserve"> new &lt;</w:t>
-            </w:r>
-            <w:proofErr w:type="spellStart"/>
-            <w:r>
-              <w:t>NomeApplicazione</w:t>
-            </w:r>
-            <w:proofErr w:type="spellEnd"/>
-            <w:r>
-              <w:t>&gt;</w:t>
-            </w:r>
-          </w:p>
-        </w:tc>
-        <w:tc>
-          <w:tcPr>
-            <w:tcW w:w="4814" w:type="dxa"/>
-          </w:tcPr>
-          <w:p>
-            <w:r>
-              <w:t xml:space="preserve">Crea nuova applicazione </w:t>
-            </w:r>
-            <w:proofErr w:type="spellStart"/>
-            <w:r>
-              <w:t>Angular</w:t>
-            </w:r>
-            <w:proofErr w:type="spellEnd"/>
+            <w:r>
+              <w:t>ng new &lt;NomeApplicazione&gt;</w:t>
+            </w:r>
+          </w:p>
+        </w:tc>
+        <w:tc>
+          <w:tcPr>
+            <w:tcW w:w="4814" w:type="dxa"/>
+          </w:tcPr>
+          <w:p>
+            <w:r>
+              <w:t>Crea nuova applicazione Angular</w:t>
+            </w:r>
             <w:r>
               <w:t>. Di base crea una pagina con indicazioni ed informazioni utili (</w:t>
             </w:r>
@@ -187,39 +138,43 @@
             <w:tcW w:w="4814" w:type="dxa"/>
           </w:tcPr>
           <w:p>
-            <w:proofErr w:type="spellStart"/>
-            <w:r>
-              <w:t>ng</w:t>
-            </w:r>
-            <w:proofErr w:type="spellEnd"/>
-            <w:r>
-              <w:t xml:space="preserve"> serve</w:t>
-            </w:r>
-          </w:p>
-        </w:tc>
-        <w:tc>
-          <w:tcPr>
-            <w:tcW w:w="4814" w:type="dxa"/>
-          </w:tcPr>
-          <w:p>
-            <w:r>
-              <w:t xml:space="preserve">Lancia il web server di default di </w:t>
-            </w:r>
-            <w:proofErr w:type="spellStart"/>
-            <w:r>
-              <w:t>Angular</w:t>
-            </w:r>
-            <w:proofErr w:type="spellEnd"/>
-            <w:r>
-              <w:t xml:space="preserve"> (da chiamare nella cartella di un progetto </w:t>
-            </w:r>
-            <w:proofErr w:type="spellStart"/>
-            <w:r>
-              <w:t>Angular</w:t>
-            </w:r>
-            <w:proofErr w:type="spellEnd"/>
-            <w:r>
-              <w:t>. Una volta partita potete controllare su localhost:4200. Se si salva il codice si vede l'app aggiornata sul browser).</w:t>
+            <w:r>
+              <w:t>ng serve</w:t>
+            </w:r>
+          </w:p>
+        </w:tc>
+        <w:tc>
+          <w:tcPr>
+            <w:tcW w:w="4814" w:type="dxa"/>
+          </w:tcPr>
+          <w:p>
+            <w:r>
+              <w:t>Lancia il web server di default di Angular (da chiamare nella cartella di un progetto Angular. Una volta partita potete controllare su localhost:4200. Se si salva il codice si vede l'app aggiornata sul browser).</w:t>
+            </w:r>
+          </w:p>
+        </w:tc>
+      </w:tr>
+      <w:tr>
+        <w:tc>
+          <w:tcPr>
+            <w:tcW w:w="4814" w:type="dxa"/>
+          </w:tcPr>
+          <w:p>
+            <w:r>
+              <w:t>ng generate component nomeComponent</w:t>
+            </w:r>
+          </w:p>
+        </w:tc>
+        <w:tc>
+          <w:tcPr>
+            <w:tcW w:w="4814" w:type="dxa"/>
+          </w:tcPr>
+          <w:p>
+            <w:r>
+              <w:t>Crea un component in automatico in una cartella dedicata</w:t>
+            </w:r>
+            <w:r>
+              <w:t>. (o un interface)</w:t>
             </w:r>
           </w:p>
         </w:tc>
@@ -228,15 +183,7 @@
     <w:p/>
     <w:p>
       <w:r>
-        <w:t xml:space="preserve">Nella console del browser posso scrivere codice javascript (ad esempio creare un array di oggetti e </w:t>
-      </w:r>
-      <w:proofErr w:type="spellStart"/>
-      <w:r>
-        <w:t>ciclarlo</w:t>
-      </w:r>
-      <w:proofErr w:type="spellEnd"/>
-      <w:r>
-        <w:t xml:space="preserve"> mostrandolo a schermo)</w:t>
+        <w:t>Nella console del browser posso scrivere codice javascript (ad esempio creare un array di oggetti e ciclarlo mostrandolo a schermo)</w:t>
       </w:r>
     </w:p>
     <w:p>
@@ -247,23 +194,13 @@
           <w:lang w:val="en-US"/>
         </w:rPr>
       </w:pPr>
-      <w:proofErr w:type="gramStart"/>
       <w:r>
         <w:rPr>
           <w:i/>
           <w:iCs/>
           <w:lang w:val="en-US"/>
         </w:rPr>
-        <w:t>for(</w:t>
-      </w:r>
-      <w:proofErr w:type="gramEnd"/>
-      <w:r>
-        <w:rPr>
-          <w:i/>
-          <w:iCs/>
-          <w:lang w:val="en-US"/>
-        </w:rPr>
-        <w:t>let item o</w:t>
+        <w:t>for(let item o</w:t>
       </w:r>
       <w:r>
         <w:rPr>
@@ -288,7 +225,6 @@
           <w:bCs/>
           <w:i/>
           <w:iCs/>
-          <w:lang w:val="en-US"/>
         </w:rPr>
       </w:pPr>
       <w:r>
@@ -297,7 +233,6 @@
           <w:bCs/>
           <w:i/>
           <w:iCs/>
-          <w:lang w:val="en-US"/>
         </w:rPr>
         <w:t>TYPESCRIPT</w:t>
       </w:r>
@@ -323,21 +258,8 @@
             <w:tcW w:w="4814" w:type="dxa"/>
           </w:tcPr>
           <w:p>
-            <w:proofErr w:type="spellStart"/>
-            <w:r>
-              <w:t>tsc</w:t>
-            </w:r>
-            <w:proofErr w:type="spellEnd"/>
-            <w:r>
-              <w:t xml:space="preserve"> &lt;</w:t>
-            </w:r>
-            <w:proofErr w:type="spellStart"/>
-            <w:r>
-              <w:t>NomeFile</w:t>
-            </w:r>
-            <w:proofErr w:type="spellEnd"/>
-            <w:r>
-              <w:t>&gt;</w:t>
+            <w:r>
+              <w:t>tsc &lt;NomeFile&gt;</w:t>
             </w:r>
           </w:p>
         </w:tc>
@@ -354,17 +276,40 @@
                 <w:i/>
                 <w:iCs/>
               </w:rPr>
-              <w:t>.</w:t>
-            </w:r>
-            <w:proofErr w:type="spellStart"/>
+              <w:t>.ts</w:t>
+            </w:r>
+          </w:p>
+        </w:tc>
+      </w:tr>
+      <w:tr>
+        <w:tc>
+          <w:tcPr>
+            <w:tcW w:w="4814" w:type="dxa"/>
+          </w:tcPr>
+          <w:p>
+            <w:r>
+              <w:t>tsc --watch &lt;NomeFile&gt;</w:t>
+            </w:r>
+          </w:p>
+        </w:tc>
+        <w:tc>
+          <w:tcPr>
+            <w:tcW w:w="4814" w:type="dxa"/>
+          </w:tcPr>
+          <w:p>
+            <w:r>
+              <w:t xml:space="preserve">Imposta il watch (compila automaticamente il file </w:t>
+            </w:r>
             <w:r>
               <w:rPr>
                 <w:i/>
                 <w:iCs/>
               </w:rPr>
-              <w:t>ts</w:t>
-            </w:r>
-            <w:proofErr w:type="spellEnd"/>
+              <w:t>.ts</w:t>
+            </w:r>
+            <w:r>
+              <w:t xml:space="preserve"> quando viene modificato, per uscire ctrl-C)</w:t>
+            </w:r>
           </w:p>
         </w:tc>
       </w:tr>
@@ -374,97 +319,9 @@
             <w:tcW w:w="4814" w:type="dxa"/>
           </w:tcPr>
           <w:p>
-            <w:proofErr w:type="spellStart"/>
-            <w:r>
-              <w:t>tsc</w:t>
-            </w:r>
-            <w:proofErr w:type="spellEnd"/>
-            <w:r>
-              <w:t xml:space="preserve"> --</w:t>
-            </w:r>
-            <w:proofErr w:type="spellStart"/>
-            <w:r>
-              <w:t>watch</w:t>
-            </w:r>
-            <w:proofErr w:type="spellEnd"/>
-            <w:r>
-              <w:t xml:space="preserve"> &lt;</w:t>
-            </w:r>
-            <w:proofErr w:type="spellStart"/>
-            <w:r>
-              <w:t>NomeFile</w:t>
-            </w:r>
-            <w:proofErr w:type="spellEnd"/>
-            <w:r>
-              <w:t>&gt;</w:t>
-            </w:r>
-          </w:p>
-        </w:tc>
-        <w:tc>
-          <w:tcPr>
-            <w:tcW w:w="4814" w:type="dxa"/>
-          </w:tcPr>
-          <w:p>
-            <w:r>
-              <w:t xml:space="preserve">Imposta il </w:t>
-            </w:r>
-            <w:proofErr w:type="spellStart"/>
-            <w:r>
-              <w:t>watch</w:t>
-            </w:r>
-            <w:proofErr w:type="spellEnd"/>
-            <w:r>
-              <w:t xml:space="preserve"> (compila automaticamente il file </w:t>
-            </w:r>
-            <w:r>
-              <w:rPr>
-                <w:i/>
-                <w:iCs/>
-              </w:rPr>
-              <w:t>.</w:t>
-            </w:r>
-            <w:proofErr w:type="spellStart"/>
-            <w:r>
-              <w:rPr>
-                <w:i/>
-                <w:iCs/>
-              </w:rPr>
-              <w:t>ts</w:t>
-            </w:r>
-            <w:proofErr w:type="spellEnd"/>
-            <w:r>
-              <w:t xml:space="preserve"> quando viene modificato, per uscire </w:t>
-            </w:r>
-            <w:proofErr w:type="spellStart"/>
-            <w:r>
-              <w:t>ctrl</w:t>
-            </w:r>
-            <w:proofErr w:type="spellEnd"/>
-            <w:r>
-              <w:t>-C)</w:t>
-            </w:r>
-          </w:p>
-        </w:tc>
-      </w:tr>
-      <w:tr>
-        <w:tc>
-          <w:tcPr>
-            <w:tcW w:w="4814" w:type="dxa"/>
-          </w:tcPr>
-          <w:p>
-            <w:proofErr w:type="spellStart"/>
-            <w:r>
-              <w:t>tsc</w:t>
-            </w:r>
-            <w:proofErr w:type="spellEnd"/>
-            <w:r>
-              <w:t xml:space="preserve"> --</w:t>
-            </w:r>
-            <w:proofErr w:type="spellStart"/>
-            <w:r>
-              <w:t>init</w:t>
-            </w:r>
-            <w:proofErr w:type="spellEnd"/>
+            <w:r>
+              <w:t>tsc --init</w:t>
+            </w:r>
           </w:p>
         </w:tc>
         <w:tc>
@@ -475,8 +332,6 @@
             <w:r>
               <w:t xml:space="preserve">Crea un file </w:t>
             </w:r>
-            <w:proofErr w:type="spellStart"/>
-            <w:proofErr w:type="gramStart"/>
             <w:r>
               <w:rPr>
                 <w:i/>
@@ -484,21 +339,11 @@
               </w:rPr>
               <w:t>tsconfig.json</w:t>
             </w:r>
-            <w:proofErr w:type="spellEnd"/>
-            <w:proofErr w:type="gramEnd"/>
             <w:r>
               <w:t xml:space="preserve"> utile quando si devono mettere molte configurazioni</w:t>
             </w:r>
             <w:r>
-              <w:t>. (</w:t>
-            </w:r>
-            <w:proofErr w:type="spellStart"/>
-            <w:r>
-              <w:t>Autocompila</w:t>
-            </w:r>
-            <w:proofErr w:type="spellEnd"/>
-            <w:r>
-              <w:t>)</w:t>
+              <w:t>. (Autocompila)</w:t>
             </w:r>
           </w:p>
         </w:tc>
@@ -509,13 +354,8 @@
             <w:tcW w:w="4814" w:type="dxa"/>
           </w:tcPr>
           <w:p>
-            <w:proofErr w:type="spellStart"/>
-            <w:r>
-              <w:t>node</w:t>
-            </w:r>
-            <w:proofErr w:type="spellEnd"/>
-            <w:r>
-              <w:t xml:space="preserve"> &lt;NomeFile.js&gt;</w:t>
+            <w:r>
+              <w:t>node &lt;NomeFile.js&gt;</w:t>
             </w:r>
           </w:p>
         </w:tc>
@@ -556,7 +396,6 @@
       <w:r>
         <w:t xml:space="preserve">Variabile </w:t>
       </w:r>
-      <w:proofErr w:type="spellStart"/>
       <w:r>
         <w:rPr>
           <w:i/>
@@ -564,11 +403,9 @@
         </w:rPr>
         <w:t>let</w:t>
       </w:r>
-      <w:proofErr w:type="spellEnd"/>
       <w:r>
         <w:t xml:space="preserve"> ha visibilità solo nel blocco in cui si trova, a differenza di </w:t>
       </w:r>
-      <w:proofErr w:type="spellStart"/>
       <w:r>
         <w:rPr>
           <w:i/>
@@ -576,7 +413,6 @@
         </w:rPr>
         <w:t>var</w:t>
       </w:r>
-      <w:proofErr w:type="spellEnd"/>
       <w:r>
         <w:t>.</w:t>
       </w:r>

</xml_diff>

<commit_message>
Angular: passaggio di dati (per copia se non si vogliono aggiornare) a/da una form
</commit_message>
<xml_diff>
--- a/Angular/ANGULAR-TYPESCRIPT.docx
+++ b/Angular/ANGULAR-TYPESCRIPT.docx
@@ -67,10 +67,19 @@
           </w:tcPr>
           <w:p>
             <w:r>
-              <w:t>Per installare angular cli per</w:t>
+              <w:t>Per installare angular</w:t>
+            </w:r>
+            <w:r>
+              <w:t xml:space="preserve"> CLI (Command Line Interface)</w:t>
+            </w:r>
+            <w:r>
+              <w:t xml:space="preserve"> per</w:t>
             </w:r>
             <w:r>
               <w:t xml:space="preserve"> creare facilmente progetti Angular</w:t>
+            </w:r>
+            <w:r>
+              <w:t>. NPM è un gestore di pacchetti per javascript</w:t>
             </w:r>
           </w:p>
         </w:tc>
@@ -127,6 +136,9 @@
               <w:t>app.component.html</w:t>
             </w:r>
             <w:r>
+              <w:t xml:space="preserve"> è il componente principale</w:t>
+            </w:r>
+            <w:r>
               <w:t>)</w:t>
             </w:r>
           </w:p>
@@ -161,7 +173,22 @@
           </w:tcPr>
           <w:p>
             <w:r>
-              <w:t>ng generate component nomeComponent</w:t>
+              <w:t xml:space="preserve">ng generate </w:t>
+            </w:r>
+            <w:r>
+              <w:t>[</w:t>
+            </w:r>
+            <w:r>
+              <w:t>component</w:t>
+            </w:r>
+            <w:r>
+              <w:t>|interface]</w:t>
+            </w:r>
+            <w:r>
+              <w:t xml:space="preserve"> nome</w:t>
+            </w:r>
+            <w:r>
+              <w:t>Elemento</w:t>
             </w:r>
           </w:p>
         </w:tc>
@@ -181,43 +208,31 @@
       </w:tr>
     </w:tbl>
     <w:p/>
-    <w:p>
-      <w:r>
-        <w:t>Nella console del browser posso scrivere codice javascript (ad esempio creare un array di oggetti e ciclarlo mostrandolo a schermo)</w:t>
-      </w:r>
-    </w:p>
     <w:p>
       <w:pPr>
         <w:rPr>
           <w:i/>
           <w:iCs/>
-          <w:lang w:val="en-US"/>
         </w:rPr>
       </w:pPr>
       <w:r>
-        <w:rPr>
-          <w:i/>
-          <w:iCs/>
-          <w:lang w:val="en-US"/>
-        </w:rPr>
-        <w:t>for(let item o</w:t>
+        <w:t>Nella console del browser posso scrivere codice javascript (ad esempio creare un array di oggetti e ciclarlo mostrandolo a schermo)</w:t>
+      </w:r>
+      <w:r>
+        <w:t xml:space="preserve"> con:</w:t>
+      </w:r>
+      <w:r>
+        <w:tab/>
       </w:r>
       <w:r>
         <w:rPr>
           <w:i/>
           <w:iCs/>
-          <w:lang w:val="en-US"/>
         </w:rPr>
-        <w:t>f array) console.log(item)</w:t>
+        <w:t>for(let item of array) console.log(item)</w:t>
       </w:r>
     </w:p>
-    <w:p>
-      <w:pPr>
-        <w:rPr>
-          <w:lang w:val="en-US"/>
-        </w:rPr>
-      </w:pPr>
-    </w:p>
+    <w:p/>
     <w:p>
       <w:pPr>
         <w:rPr>
@@ -343,7 +358,23 @@
               <w:t xml:space="preserve"> utile quando si devono mettere molte configurazioni</w:t>
             </w:r>
             <w:r>
-              <w:t>. (Autocompila)</w:t>
+              <w:t xml:space="preserve"> per la traspilazione dei file </w:t>
+            </w:r>
+            <w:r>
+              <w:rPr>
+                <w:i/>
+                <w:iCs/>
+              </w:rPr>
+              <w:t>.ts</w:t>
+            </w:r>
+            <w:r>
+              <w:t xml:space="preserve"> (</w:t>
+            </w:r>
+            <w:r>
+              <w:t>a</w:t>
+            </w:r>
+            <w:r>
+              <w:t>utocompila)</w:t>
             </w:r>
           </w:p>
         </w:tc>
@@ -372,51 +403,6 @@
       </w:tr>
     </w:tbl>
     <w:p/>
-    <w:p/>
-    <w:p>
-      <w:pPr>
-        <w:rPr>
-          <w:b/>
-          <w:bCs/>
-          <w:i/>
-          <w:iCs/>
-        </w:rPr>
-      </w:pPr>
-      <w:r>
-        <w:rPr>
-          <w:b/>
-          <w:bCs/>
-          <w:i/>
-          <w:iCs/>
-        </w:rPr>
-        <w:t>JAVASCRIPT</w:t>
-      </w:r>
-    </w:p>
-    <w:p>
-      <w:r>
-        <w:t xml:space="preserve">Variabile </w:t>
-      </w:r>
-      <w:r>
-        <w:rPr>
-          <w:i/>
-          <w:iCs/>
-        </w:rPr>
-        <w:t>let</w:t>
-      </w:r>
-      <w:r>
-        <w:t xml:space="preserve"> ha visibilità solo nel blocco in cui si trova, a differenza di </w:t>
-      </w:r>
-      <w:r>
-        <w:rPr>
-          <w:i/>
-          <w:iCs/>
-        </w:rPr>
-        <w:t>var</w:t>
-      </w:r>
-      <w:r>
-        <w:t>.</w:t>
-      </w:r>
-    </w:p>
     <w:sectPr>
       <w:pgSz w:w="11906" w:h="16838"/>
       <w:pgMar w:top="1417" w:right="1134" w:bottom="1134" w:left="1134" w:header="708" w:footer="708" w:gutter="0"/>

</xml_diff>

<commit_message>
Angular: Font Awesome, Routing
</commit_message>
<xml_diff>
--- a/Angular/ANGULAR-TYPESCRIPT.docx
+++ b/Angular/ANGULAR-TYPESCRIPT.docx
@@ -23,6 +23,29 @@
     </w:p>
     <w:p>
       <w:r>
+        <w:t xml:space="preserve">In un progetto Angular nel file </w:t>
+      </w:r>
+      <w:r>
+        <w:rPr>
+          <w:i/>
+          <w:iCs/>
+        </w:rPr>
+        <w:t>package.json</w:t>
+      </w:r>
+      <w:r>
+        <w:t xml:space="preserve"> nella sezione delle dipendenze si possono vedere le versioni utilizzate</w:t>
+      </w:r>
+      <w:r>
+        <w:t>.</w:t>
+      </w:r>
+    </w:p>
+    <w:p>
+      <w:r>
+        <w:t>Le rotte sono gli indirizzi della pagina che cambiando mostrano contenuti diversi (la Angular fa creare app SINGLE PAGE!).</w:t>
+      </w:r>
+    </w:p>
+    <w:p>
+      <w:r>
         <w:t>Comandi da linea di comando:</w:t>
       </w:r>
     </w:p>
@@ -33,8 +56,8 @@
         <w:tblLook w:val="04A0" w:firstRow="1" w:lastRow="0" w:firstColumn="1" w:lastColumn="0" w:noHBand="0" w:noVBand="1"/>
       </w:tblPr>
       <w:tblGrid>
-        <w:gridCol w:w="4814"/>
-        <w:gridCol w:w="4814"/>
+        <w:gridCol w:w="4088"/>
+        <w:gridCol w:w="5540"/>
       </w:tblGrid>
       <w:tr>
         <w:tc>
@@ -215,6 +238,62 @@
             <w:r>
               <w:t xml:space="preserve"> (Se pipe aggiunge ‘Pipe’ alla fine del nome</w:t>
             </w:r>
+          </w:p>
+        </w:tc>
+      </w:tr>
+      <w:tr>
+        <w:tc>
+          <w:tcPr>
+            <w:tcW w:w="4814" w:type="dxa"/>
+          </w:tcPr>
+          <w:p>
+            <w:pPr>
+              <w:rPr>
+                <w:lang w:val="en-US"/>
+              </w:rPr>
+            </w:pPr>
+            <w:r>
+              <w:rPr>
+                <w:lang w:val="en-US"/>
+              </w:rPr>
+              <w:t>ng add @fortawesome/angular-fontawesome@&lt;version&gt;</w:t>
+            </w:r>
+          </w:p>
+        </w:tc>
+        <w:tc>
+          <w:tcPr>
+            <w:tcW w:w="4814" w:type="dxa"/>
+          </w:tcPr>
+          <w:p>
+            <w:r>
+              <w:t>Installa il componente per u</w:t>
+            </w:r>
+            <w:r>
+              <w:t xml:space="preserve">sare </w:t>
+            </w:r>
+            <w:r>
+              <w:t>F</w:t>
+            </w:r>
+            <w:r>
+              <w:t>ont</w:t>
+            </w:r>
+            <w:r>
+              <w:t xml:space="preserve"> A</w:t>
+            </w:r>
+            <w:r>
+              <w:t>wesome</w:t>
+            </w:r>
+            <w:r>
+              <w:t xml:space="preserve">. Per la versione e info varie guardare: </w:t>
+            </w:r>
+            <w:hyperlink r:id="rId4" w:history="1">
+              <w:r>
+                <w:rPr>
+                  <w:rStyle w:val="Collegamentoipertestuale"/>
+                </w:rPr>
+                <w:t>https://www.npmjs.com/package/@fortawesome/angular-fontawesome</w:t>
+              </w:r>
+            </w:hyperlink>
           </w:p>
         </w:tc>
       </w:tr>
@@ -881,6 +960,29 @@
       </w:tblBorders>
     </w:tblPr>
   </w:style>
+  <w:style w:type="character" w:styleId="Collegamentoipertestuale">
+    <w:name w:val="Hyperlink"/>
+    <w:basedOn w:val="Carpredefinitoparagrafo"/>
+    <w:uiPriority w:val="99"/>
+    <w:unhideWhenUsed/>
+    <w:rsid w:val="00FC5203"/>
+    <w:rPr>
+      <w:color w:val="0563C1" w:themeColor="hyperlink"/>
+      <w:u w:val="single"/>
+    </w:rPr>
+  </w:style>
+  <w:style w:type="character" w:styleId="Menzionenonrisolta">
+    <w:name w:val="Unresolved Mention"/>
+    <w:basedOn w:val="Carpredefinitoparagrafo"/>
+    <w:uiPriority w:val="99"/>
+    <w:semiHidden/>
+    <w:unhideWhenUsed/>
+    <w:rsid w:val="00FC5203"/>
+    <w:rPr>
+      <w:color w:val="605E5C"/>
+      <w:shd w:val="clear" w:color="auto" w:fill="E1DFDD"/>
+    </w:rPr>
+  </w:style>
 </w:styles>
 </file>
 

</xml_diff>

<commit_message>
Angular: Laravel, Laragon problemi con root di mySql
</commit_message>
<xml_diff>
--- a/Angular/ANGULAR-TYPESCRIPT.docx
+++ b/Angular/ANGULAR-TYPESCRIPT.docx
@@ -325,6 +325,89 @@
     </w:p>
     <w:p/>
     <w:p>
+      <w:r>
+        <w:rPr>
+          <w:b/>
+          <w:bCs/>
+          <w:i/>
+          <w:iCs/>
+        </w:rPr>
+        <w:t>LARAGON</w:t>
+      </w:r>
+    </w:p>
+    <w:p>
+      <w:r>
+        <w:t xml:space="preserve">È un ambiente di sviluppo. Una volta partito se si va su </w:t>
+      </w:r>
+      <w:r>
+        <w:rPr>
+          <w:i/>
+          <w:iCs/>
+        </w:rPr>
+        <w:t>localhost</w:t>
+      </w:r>
+      <w:r>
+        <w:t xml:space="preserve"> </w:t>
+      </w:r>
+      <w:r>
+        <w:t xml:space="preserve">(si apre se si clicca su “Web”) </w:t>
+      </w:r>
+      <w:r>
+        <w:t>c’è un link “info” che porta ad una pagina di informazioni di come è configurato.</w:t>
+      </w:r>
+      <w:r>
+        <w:t xml:space="preserve"> Su </w:t>
+      </w:r>
+      <w:r>
+        <w:t xml:space="preserve">“Database” viene aperto Heidisql. In “Root” si accede alla cartella che contiene i file a cui si può accedere dal server. </w:t>
+      </w:r>
+      <w:r>
+        <w:t>È</w:t>
+      </w:r>
+      <w:r>
+        <w:t xml:space="preserve"> dotato di un web server php interno.</w:t>
+      </w:r>
+      <w:r>
+        <w:t xml:space="preserve"> Su “Terminale” si apre un terminale coi comandi di Linux.</w:t>
+      </w:r>
+    </w:p>
+    <w:p>
+      <w:r>
+        <w:t>In “Menu/creazione veloce/laravel” è possibile creare un progetto Laravel</w:t>
+      </w:r>
+      <w:r>
+        <w:t xml:space="preserve"> (verrà messo nella cartella di “Root”). Una volta creato da terminale si può entrare nella cartella e con </w:t>
+      </w:r>
+      <w:r>
+        <w:t>il comando “</w:t>
+      </w:r>
+      <w:r>
+        <w:t>php artisan serve</w:t>
+      </w:r>
+      <w:r>
+        <w:t>” si fa partire il progetto sul server di php all’indirizzo indicato (sennò si può usare il server Apache su localhost:8000).</w:t>
+      </w:r>
+    </w:p>
+    <w:p>
+      <w:r>
+        <w:t>In “Menu/Apache/sites-enabled” si può trovare l’opzi</w:t>
+      </w:r>
+      <w:r>
+        <w:t>one relativa al proprio progetto che se cliccata mostra alcune impostazioni di esso e nell’attributo S</w:t>
+      </w:r>
+      <w:r>
+        <w:rPr>
+          <w:i/>
+          <w:iCs/>
+        </w:rPr>
+        <w:t>erverName</w:t>
+      </w:r>
+      <w:r>
+        <w:t xml:space="preserve"> si può vedere il nome alternativo per accedere al programma dal browser.</w:t>
+      </w:r>
+    </w:p>
+    <w:p/>
+    <w:p>
       <w:pPr>
         <w:rPr>
           <w:b/>
@@ -365,6 +448,7 @@
           </w:tcPr>
           <w:p>
             <w:r>
+              <w:lastRenderedPageBreak/>
               <w:t>tsc &lt;NomeFile&gt;</w:t>
             </w:r>
           </w:p>

</xml_diff>